<commit_message>
changed names and title
</commit_message>
<xml_diff>
--- a/download/PuertoCruzEco.docx
+++ b/download/PuertoCruzEco.docx
@@ -691,14 +691,7 @@
               <w:rFonts w:eastAsia="Times New Roman"/>
               <w:lang w:eastAsia="de-DE"/>
             </w:rPr>
-            <w:t>a playa</w:t>
-          </w:r>
-          <w:r>
-            <w:rPr>
-              <w:rFonts w:eastAsia="Times New Roman"/>
-              <w:lang w:eastAsia="de-DE"/>
-            </w:rPr>
-            <w:t xml:space="preserve"> </w:t>
+            <w:t xml:space="preserve">a playa </w:t>
           </w:r>
           <w:r>
             <w:rPr>
@@ -707,8 +700,6 @@
             </w:rPr>
             <w:t>y el área de servicio</w:t>
           </w:r>
-          <w:bookmarkStart w:id="0" w:name="_GoBack"/>
-          <w:bookmarkEnd w:id="0"/>
         </w:p>
         <w:p>
           <w:pPr>
@@ -1147,29 +1138,19 @@
     </w:p>
     <w:p>
       <w:r>
-        <w:t xml:space="preserve">El terreno en cuestión originalmente ha sido propiedad de HidroCapital, y ha sido traspasado al gobierno venezolano </w:t>
-      </w:r>
-      <w:r>
-        <w:rPr>
-          <w:i/>
-          <w:sz w:val="20"/>
-        </w:rPr>
-        <w:t>(</w:t>
-      </w:r>
-      <w:r>
-        <w:rPr>
-          <w:i/>
-          <w:sz w:val="20"/>
-          <w:highlight w:val="yellow"/>
-        </w:rPr>
-        <w:t>verificar</w:t>
-      </w:r>
-      <w:r>
-        <w:rPr>
-          <w:i/>
-          <w:sz w:val="20"/>
-        </w:rPr>
-        <w:t>…)</w:t>
+        <w:t xml:space="preserve">El terreno en cuestión originalmente ha sido propiedad de </w:t>
+      </w:r>
+      <w:r>
+        <w:t>E</w:t>
+      </w:r>
+      <w:r>
+        <w:t>lectricidad de Caracas</w:t>
+      </w:r>
+      <w:r>
+        <w:t xml:space="preserve">, y </w:t>
+      </w:r>
+      <w:r>
+        <w:t>hoy en día pertenece a la Gobernación del Estado Vargas</w:t>
       </w:r>
       <w:r>
         <w:t xml:space="preserve">. El gobierno ha construido </w:t>
@@ -2609,13 +2590,18 @@
       </w:r>
       <w:proofErr w:type="spellEnd"/>
       <w:r>
-        <w:t xml:space="preserve"> (Profesora para </w:t>
-      </w:r>
-      <w:r>
-        <w:t>niños</w:t>
-      </w:r>
-      <w:r>
-        <w:t xml:space="preserve"> discapacitados, Caracas)</w:t>
+        <w:t xml:space="preserve"> (</w:t>
+      </w:r>
+      <w:r>
+        <w:t>P</w:t>
+      </w:r>
+      <w:bookmarkStart w:id="0" w:name="_GoBack"/>
+      <w:bookmarkEnd w:id="0"/>
+      <w:r>
+        <w:t>rofesora de Educación especial mención Retardo mental</w:t>
+      </w:r>
+      <w:r>
+        <w:t>, Caracas)</w:t>
       </w:r>
     </w:p>
     <w:p>
@@ -6022,7 +6008,7 @@
         <w:noProof/>
         <w:sz w:val="24"/>
       </w:rPr>
-      <w:t>14</w:t>
+      <w:t>5</w:t>
     </w:r>
     <w:r>
       <w:rPr>

</xml_diff>